<commit_message>
Add 20kb region hypergeometric tests and QTL candidate gene writing
</commit_message>
<xml_diff>
--- a/manuscript/Manuscript_v0.4.docx
+++ b/manuscript/Manuscript_v0.4.docx
@@ -137,6 +137,20 @@
         </w:rPr>
         <w:t>Target Journal:</w:t>
       </w:r>
+      <w:r>
+        <w:rPr>
+          <w:b/>
+          <w:bCs/>
+        </w:rPr>
+        <w:t xml:space="preserve"> </w:t>
+      </w:r>
+      <w:r>
+        <w:rPr>
+          <w:i/>
+          <w:iCs/>
+        </w:rPr>
+        <w:t>New Phytologist</w:t>
+      </w:r>
     </w:p>
     <w:p>
       <w:pPr>
@@ -673,7 +687,31 @@
         <w:t>distinct</w:t>
       </w:r>
       <w:r>
-        <w:t xml:space="preserve"> populations of sunflower (Helianthus annus) </w:t>
+        <w:t xml:space="preserve"> populations of sunflower (</w:t>
+      </w:r>
+      <w:r>
+        <w:rPr>
+          <w:i/>
+          <w:iCs/>
+        </w:rPr>
+        <w:t>Helianthus ann</w:t>
+      </w:r>
+      <w:r>
+        <w:rPr>
+          <w:i/>
+          <w:iCs/>
+        </w:rPr>
+        <w:t>u</w:t>
+      </w:r>
+      <w:r>
+        <w:rPr>
+          <w:i/>
+          <w:iCs/>
+        </w:rPr>
+        <w:t>us</w:t>
+      </w:r>
+      <w:r>
+        <w:t xml:space="preserve">) </w:t>
       </w:r>
       <w:r>
         <w:t xml:space="preserve">exhibit </w:t>
@@ -1162,90 +1200,123 @@
         <w:t>.</w:t>
       </w:r>
       <w:r>
-        <w:t xml:space="preserve"> The four northernmost common gardens are located within the natural range of the Midwestern genetic subpopulation, while the three Texas common gardens are located within the natural range of the Gulf subpopulation, and the Oklahoma common garden </w:t>
-      </w:r>
-      <w:r>
-        <w:t>is located near the natural range limits of both the Gulf and the Midwestern subpopulations.</w:t>
+        <w:t xml:space="preserve"> The four northernmost common gardens </w:t>
+      </w:r>
+      <w:r>
+        <w:t>(hereafter ‘North’ gardens) we</w:t>
+      </w:r>
+      <w:r>
+        <w:t xml:space="preserve">re located within the natural range of the Midwestern genetic subpopulation, while the three Texas common gardens </w:t>
+      </w:r>
+      <w:r>
+        <w:t>(hereafter ‘</w:t>
+      </w:r>
+      <w:r>
+        <w:t>Texas’</w:t>
+      </w:r>
+      <w:r>
+        <w:t xml:space="preserve"> gardens) </w:t>
+      </w:r>
+      <w:r>
+        <w:t>we</w:t>
+      </w:r>
+      <w:r>
+        <w:t xml:space="preserve">re located within the natural range of the Gulf subpopulation, and the Oklahoma common garden </w:t>
+      </w:r>
+      <w:r>
+        <w:t>wa</w:t>
+      </w:r>
+      <w:r>
+        <w:t>s located near the natural range limits of both the Gulf and the Midwestern subpopulations.</w:t>
       </w:r>
       <w:r>
         <w:t xml:space="preserve"> </w:t>
       </w:r>
       <w:r>
-        <w:t>We scored plant green up and flowering at these common gardens every two days</w:t>
+        <w:t xml:space="preserve">We scored plant </w:t>
+      </w:r>
+      <w:proofErr w:type="spellStart"/>
+      <w:r>
+        <w:t>greenup</w:t>
+      </w:r>
+      <w:proofErr w:type="spellEnd"/>
+      <w:r>
+        <w:t xml:space="preserve"> and flowering at these common gardens every two days</w:t>
       </w:r>
       <w:r>
         <w:t>. The Gulf and Midwest</w:t>
       </w:r>
       <w:r>
-        <w:t xml:space="preserve"> genetic subpopulations had the most distinct phenological responses across our common </w:t>
-      </w:r>
-      <w:proofErr w:type="gramStart"/>
-      <w:r>
-        <w:t>gardens</w:t>
-      </w:r>
-      <w:r>
-        <w:t>,</w:t>
-      </w:r>
-      <w:r>
-        <w:t xml:space="preserve"> and</w:t>
-      </w:r>
-      <w:proofErr w:type="gramEnd"/>
+        <w:t xml:space="preserve"> genetic subpopulations had the most distinct phenological responses across our common gardens</w:t>
+      </w:r>
+      <w:r>
+        <w:t xml:space="preserve"> and </w:t>
+      </w:r>
+      <w:r>
+        <w:t xml:space="preserve">had </w:t>
+      </w:r>
+      <w:r>
+        <w:t>distinct patterns of phenotypic correlations between common garden sites</w:t>
+      </w:r>
+      <w:r>
+        <w:t xml:space="preserve"> (Supplemental Figure X</w:t>
+      </w:r>
+      <w:r>
+        <w:t>, Figure 1A</w:t>
+      </w:r>
+      <w:r>
+        <w:t>, 1B</w:t>
+      </w:r>
+      <w:r>
+        <w:t xml:space="preserve">). </w:t>
+      </w:r>
+      <w:r>
+        <w:t xml:space="preserve">At the Texas gardens, Gulf genotypes typically greened up before and flowered after Midwestern </w:t>
+      </w:r>
+      <w:r>
+        <w:t>genotypes</w:t>
+      </w:r>
+      <w:r>
+        <w:t xml:space="preserve">, while at the </w:t>
+      </w:r>
+      <w:r>
+        <w:t>North</w:t>
+      </w:r>
+      <w:r>
+        <w:t xml:space="preserve"> gardens, Gulf genotypes </w:t>
+      </w:r>
+      <w:r>
+        <w:t>greened up and flowered after Midwestern genotypes (Figure 1A). At the Oklahoma common garden, Gulf and Midwestern individuals greened up over the same time period.</w:t>
+      </w:r>
+      <w:r>
+        <w:t xml:space="preserve"> These patterns </w:t>
+      </w:r>
+      <w:r>
+        <w:t>led to</w:t>
+      </w:r>
+      <w:r>
+        <w:t xml:space="preserve"> strong negative phenotypic correlations for greenup between the </w:t>
+      </w:r>
+      <w:r>
+        <w:t>North and</w:t>
+      </w:r>
+      <w:r>
+        <w:t xml:space="preserve"> Texas common gardens and </w:t>
+      </w:r>
+      <w:r>
+        <w:t>contributed to</w:t>
+      </w:r>
+      <w:r>
+        <w:t xml:space="preserve"> positive phenotypic correlations for flowering time </w:t>
+      </w:r>
+      <w:r>
+        <w:t>which increased at</w:t>
+      </w:r>
+      <w:r>
+        <w:t xml:space="preserve"> more northern gardens</w:t>
+      </w:r>
       <w:r>
         <w:t xml:space="preserve"> </w:t>
-      </w:r>
-      <w:r>
-        <w:t xml:space="preserve">had </w:t>
-      </w:r>
-      <w:r>
-        <w:t>distinct patterns of phenotypic correlations between common garden sites</w:t>
-      </w:r>
-      <w:r>
-        <w:t xml:space="preserve"> (Supplemental Figure X</w:t>
-      </w:r>
-      <w:r>
-        <w:t>, Figure 1A</w:t>
-      </w:r>
-      <w:r>
-        <w:t>, 1B</w:t>
-      </w:r>
-      <w:r>
-        <w:t xml:space="preserve">). </w:t>
-      </w:r>
-      <w:r>
-        <w:t xml:space="preserve">At the Texas common gardens, Gulf genotypes typically greened up before and flowered after Midwestern </w:t>
-      </w:r>
-      <w:r>
-        <w:t>genotypes</w:t>
-      </w:r>
-      <w:r>
-        <w:t xml:space="preserve">, while at the four northern common gardens, Gulf genotypes </w:t>
-      </w:r>
-      <w:r>
-        <w:t>greened up and flowered after Midwestern genotypes (Figure 1A). At the Oklahoma common garden, Gulf and Midwestern individuals greened up over the same time period.</w:t>
-      </w:r>
-      <w:r>
-        <w:t xml:space="preserve"> These patterns </w:t>
-      </w:r>
-      <w:r>
-        <w:t>led to</w:t>
-      </w:r>
-      <w:r>
-        <w:t xml:space="preserve"> strong negative phenotypic correlations for greenup between the four northern and </w:t>
-      </w:r>
-      <w:r>
-        <w:t xml:space="preserve">the </w:t>
-      </w:r>
-      <w:r>
-        <w:t xml:space="preserve">three Texas common gardens and </w:t>
-      </w:r>
-      <w:r>
-        <w:t>contributed to</w:t>
-      </w:r>
-      <w:r>
-        <w:t xml:space="preserve"> positive phenotypic correlations for flowering time </w:t>
-      </w:r>
-      <w:r>
-        <w:t xml:space="preserve">which increased at the northern sites </w:t>
       </w:r>
       <w:r>
         <w:t>(Figure 1B</w:t>
@@ -1699,7 +1770,15 @@
         <w:t xml:space="preserve"> </w:t>
       </w:r>
       <w:r>
-        <w:t>for greenup and flowering dates at single gardens and across all eight common gardens (Figure 1C). To allow for the possibility that different subpopulations</w:t>
+        <w:t xml:space="preserve">for </w:t>
+      </w:r>
+      <w:proofErr w:type="spellStart"/>
+      <w:r>
+        <w:t>greenup</w:t>
+      </w:r>
+      <w:proofErr w:type="spellEnd"/>
+      <w:r>
+        <w:t xml:space="preserve"> and flowering dates at single gardens and across all eight common gardens (Figure 1C). To allow for the possibility that different subpopulations</w:t>
       </w:r>
       <w:r>
         <w:t xml:space="preserve"> </w:t>
@@ -1765,7 +1844,7 @@
         <w:t>particularly</w:t>
       </w:r>
       <w:r>
-        <w:t xml:space="preserve"> for greenup at our OK and NE common gardens. Greenup dates at these sites were uncorrelated </w:t>
+        <w:t xml:space="preserve"> for greenup at our OK and NE gardens. Greenup dates at these sites were uncorrelated </w:t>
       </w:r>
       <w:r>
         <w:t xml:space="preserve">or negatively correlated </w:t>
@@ -1963,458 +2042,498 @@
         <w:t xml:space="preserve"> G, GxE, E, and error for</w:t>
       </w:r>
       <w:r>
-        <w:t xml:space="preserve"> each subpopulation at the northern four common gardens (North) and at the three Texas common gardens</w:t>
-      </w:r>
-      <w:r>
-        <w:t xml:space="preserve"> (Texas)</w:t>
+        <w:t xml:space="preserve"> each subpopulation at the </w:t>
+      </w:r>
+      <w:r>
+        <w:t>North and Texas set of gardens.</w:t>
+      </w:r>
+    </w:p>
+    <w:p>
+      <w:pPr>
+        <w:ind w:firstLine="720"/>
+      </w:pPr>
+      <w:r>
+        <w:t xml:space="preserve">Across all eight common gardens, greenup date had low </w:t>
+      </w:r>
+      <w:r>
+        <w:t xml:space="preserve">G </w:t>
+      </w:r>
+      <w:r>
+        <w:t>and low GxE</w:t>
+      </w:r>
+      <w:r>
+        <w:t xml:space="preserve"> (&lt;10%)</w:t>
+      </w:r>
+      <w:r>
+        <w:t xml:space="preserve">, and the G and GxE values were not </w:t>
+      </w:r>
+      <w:r>
+        <w:t>substantially improved by defining greenup as functions of weather-based cues (Supplementary Figure/Table).</w:t>
+      </w:r>
+      <w:r>
+        <w:t xml:space="preserve"> </w:t>
+      </w:r>
+      <w:r>
+        <w:t xml:space="preserve">This result likely indicates that the weather functions we chose are not cuing greenup. Additional signals such as soil temperatures or chilling days may influence greenup for each subpopulation within its native range; however, we did not have good proxies for these values for this experiment. </w:t>
+      </w:r>
+      <w:r>
+        <w:t xml:space="preserve">G and GxE estimates for greenup date were </w:t>
+      </w:r>
+      <w:r>
+        <w:t>significantly</w:t>
+      </w:r>
+      <w:r>
+        <w:t xml:space="preserve"> higher </w:t>
+      </w:r>
+      <w:r>
+        <w:t xml:space="preserve">when the sites were restricted to either </w:t>
+      </w:r>
+      <w:r>
+        <w:t>the Texas or North set of gardens</w:t>
+      </w:r>
+      <w:r>
+        <w:t xml:space="preserve"> (Supplemental Figure).</w:t>
+      </w:r>
+      <w:r>
+        <w:t xml:space="preserve"> G and GxE estimates </w:t>
+      </w:r>
+      <w:r>
+        <w:t>for greenup were higher for the Gulf subpopulation than for the Midwest, and higher outside of each subpopulation</w:t>
+      </w:r>
+      <w:r>
+        <w:t>’</w:t>
+      </w:r>
+      <w:r>
+        <w:t xml:space="preserve">s native range than within its native range (Supplementary Figure). </w:t>
+      </w:r>
+    </w:p>
+    <w:p>
+      <w:pPr>
+        <w:ind w:firstLine="720"/>
+      </w:pPr>
+      <w:r>
+        <w:t>In contrast</w:t>
+      </w:r>
+      <w:r>
+        <w:t xml:space="preserve"> to greenup date, flowering date had moderate </w:t>
+      </w:r>
+      <w:r>
+        <w:t>G and GxE</w:t>
+      </w:r>
+      <w:r>
+        <w:t xml:space="preserve">, and these values were significantly increased by defining flowering as functions of weather based environmental cues (Figure 1D). In the Gulf subpopulation, </w:t>
+      </w:r>
+      <w:r>
+        <w:t xml:space="preserve">a </w:t>
+      </w:r>
+      <w:r>
+        <w:t xml:space="preserve">daylength </w:t>
+      </w:r>
+      <w:r>
+        <w:t xml:space="preserve">cue </w:t>
+      </w:r>
+      <w:r>
+        <w:t>explained more G and GxE than flowering date</w:t>
+      </w:r>
+      <w:r>
+        <w:t xml:space="preserve"> (G = 36.8</w:t>
+      </w:r>
+      <w:r>
+        <w:t>%</w:t>
+      </w:r>
+      <w:r>
+        <w:t xml:space="preserve"> +/- 6.4</w:t>
+      </w:r>
+      <w:r>
+        <w:t>; GxE = 34.4% +/- 6.0)</w:t>
+      </w:r>
+      <w:r>
+        <w:t xml:space="preserve">. In the Midwest subpopulation, </w:t>
+      </w:r>
+      <w:r>
+        <w:t xml:space="preserve">a </w:t>
+      </w:r>
+      <w:r>
+        <w:t xml:space="preserve">cumulative GDD </w:t>
+      </w:r>
+      <w:r>
+        <w:t xml:space="preserve">cue </w:t>
+      </w:r>
+      <w:r>
+        <w:t>explained more G</w:t>
+      </w:r>
+      <w:r>
+        <w:t xml:space="preserve"> </w:t>
+      </w:r>
+      <w:r>
+        <w:t xml:space="preserve">than flowering date  </w:t>
+      </w:r>
+      <w:r>
+        <w:t>(5.8% +/- 2.8% vs 23.8% +/- 6.1%)</w:t>
+      </w:r>
+      <w:r>
+        <w:t>, while three additional cues, daylength, rainfall between greenup and flowering, and rainfall in the five days before flowering, explained more G and GxE</w:t>
+      </w:r>
+      <w:r>
+        <w:t xml:space="preserve"> than flowering date</w:t>
+      </w:r>
+      <w:r>
+        <w:t xml:space="preserve"> (Figure 1D)</w:t>
+      </w:r>
+      <w:r>
+        <w:t xml:space="preserve">. </w:t>
+      </w:r>
+      <w:r>
+        <w:t xml:space="preserve">G and GxE estimates were also higher when the common gardens were restricted to either </w:t>
+      </w:r>
+      <w:r>
+        <w:t xml:space="preserve">the </w:t>
+      </w:r>
+      <w:r>
+        <w:t>Texas or the North</w:t>
+      </w:r>
+      <w:r>
+        <w:t xml:space="preserve"> gardens</w:t>
+      </w:r>
+      <w:r>
+        <w:t xml:space="preserve">. </w:t>
+      </w:r>
+      <w:r>
+        <w:t>For</w:t>
+      </w:r>
+      <w:r>
+        <w:t xml:space="preserve"> subpopulations</w:t>
+      </w:r>
+      <w:r>
+        <w:t xml:space="preserve"> growing</w:t>
+      </w:r>
+      <w:r>
+        <w:t xml:space="preserve"> outside of their native ranges, substantial G and GxE was seen for rainfall cues, particularly for rainfall on the day of flowering. </w:t>
+      </w:r>
+      <w:r>
+        <w:t>Taken together</w:t>
+      </w:r>
+      <w:r>
+        <w:t>,</w:t>
+      </w:r>
+      <w:r>
+        <w:t xml:space="preserve"> these data </w:t>
+      </w:r>
+      <w:r>
+        <w:t>indicate substantial</w:t>
+      </w:r>
+      <w:r>
+        <w:t xml:space="preserve"> </w:t>
+      </w:r>
+      <w:r>
+        <w:t xml:space="preserve">genetic </w:t>
+      </w:r>
+      <w:r>
+        <w:t xml:space="preserve">variation </w:t>
+      </w:r>
+      <w:r>
+        <w:t xml:space="preserve">for a GDD-based flowering </w:t>
+      </w:r>
+      <w:r>
+        <w:lastRenderedPageBreak/>
+        <w:t xml:space="preserve">cue </w:t>
+      </w:r>
+      <w:r>
+        <w:t>in the Midwest subpopulation, a</w:t>
+      </w:r>
+      <w:r>
+        <w:t xml:space="preserve">nd </w:t>
+      </w:r>
+      <w:r>
+        <w:t xml:space="preserve">similar genetic variation for </w:t>
+      </w:r>
+      <w:r>
+        <w:t>a</w:t>
+      </w:r>
+      <w:r>
+        <w:t xml:space="preserve"> </w:t>
+      </w:r>
+      <w:r>
+        <w:t>daylength cue in the</w:t>
+      </w:r>
+      <w:r>
+        <w:t xml:space="preserve"> Gulf subpopulation</w:t>
+      </w:r>
+      <w:r>
+        <w:t xml:space="preserve">. </w:t>
+      </w:r>
+      <w:r>
+        <w:t>They also suggest the presence of</w:t>
+      </w:r>
+      <w:r>
+        <w:t xml:space="preserve"> </w:t>
+      </w:r>
+      <w:r>
+        <w:t>GxE for rainfall</w:t>
+      </w:r>
+      <w:r>
+        <w:t xml:space="preserve">, GDD, and </w:t>
+      </w:r>
+      <w:r>
+        <w:t>photoperiod cues</w:t>
+      </w:r>
+      <w:r>
+        <w:t xml:space="preserve"> for flowering</w:t>
+      </w:r>
+      <w:r>
+        <w:t xml:space="preserve">, </w:t>
+      </w:r>
+      <w:r>
+        <w:t>with variation for these cues</w:t>
+      </w:r>
+      <w:r>
+        <w:t xml:space="preserve"> more visible outside of each subpopulations’ native range.</w:t>
+      </w:r>
+    </w:p>
+    <w:p>
+      <w:pPr>
+        <w:rPr>
+          <w:i/>
+          <w:iCs/>
+        </w:rPr>
+      </w:pPr>
+      <w:r>
+        <w:rPr>
+          <w:i/>
+          <w:iCs/>
+        </w:rPr>
+        <w:t>Genetic effects of</w:t>
+      </w:r>
+      <w:r>
+        <w:rPr>
+          <w:i/>
+          <w:iCs/>
+        </w:rPr>
+        <w:t xml:space="preserve"> greenup and flowering as functions of environmental cues</w:t>
+      </w:r>
+    </w:p>
+    <w:p>
+      <w:r>
+        <w:tab/>
+      </w:r>
+      <w:r>
+        <w:t>Across our eight common gardens, we</w:t>
+      </w:r>
+      <w:r>
+        <w:t xml:space="preserve"> observed</w:t>
+      </w:r>
+      <w:r>
+        <w:t xml:space="preserve"> heritable genetic variation for two distinct flowering time cues</w:t>
+      </w:r>
+      <w:r>
+        <w:t xml:space="preserve"> in our two genetic subpopulations</w:t>
+      </w:r>
+      <w:r>
+        <w:t xml:space="preserve">, and little heritable genetic variation for </w:t>
+      </w:r>
+      <w:r>
+        <w:t xml:space="preserve">greenup date. </w:t>
+      </w:r>
+      <w:r>
+        <w:t xml:space="preserve">We </w:t>
+      </w:r>
+      <w:r>
+        <w:t xml:space="preserve">therefore </w:t>
+      </w:r>
+      <w:r>
+        <w:t>used genome-wide association on genetic BLUPs to evaluate</w:t>
+      </w:r>
+      <w:r>
+        <w:t xml:space="preserve"> </w:t>
+      </w:r>
+      <w:r>
+        <w:t>consistent genetic associations</w:t>
+      </w:r>
+      <w:r>
+        <w:t xml:space="preserve"> for flowering</w:t>
+      </w:r>
+      <w:r>
+        <w:t xml:space="preserve"> </w:t>
+      </w:r>
+      <w:r>
+        <w:t xml:space="preserve">as functions </w:t>
+      </w:r>
+      <w:r>
+        <w:t xml:space="preserve">of two flowering time cues, </w:t>
+      </w:r>
+      <w:r>
+        <w:t xml:space="preserve">daylength </w:t>
+      </w:r>
+      <w:r>
+        <w:t>and cumulative GDD</w:t>
+      </w:r>
+      <w:r>
+        <w:t xml:space="preserve">. </w:t>
+      </w:r>
+      <w:r>
+        <w:t xml:space="preserve">We evaluated consistent genetic associations for flowering across all eight sites as well as at </w:t>
+      </w:r>
+      <w:r>
+        <w:t>the Texas and North garden subsets</w:t>
+      </w:r>
+      <w:r>
+        <w:t>, which correspond to the home ranges of the Gulf and Midwest subpopulations, respectively.</w:t>
+      </w:r>
+    </w:p>
+    <w:p>
+      <w:pPr>
+        <w:ind w:firstLine="720"/>
+      </w:pPr>
+      <w:r>
+        <w:t>We first evaluated the suitability of GWAS on these environmental cues</w:t>
+      </w:r>
+      <w:r>
+        <w:t xml:space="preserve"> relative to flowering date</w:t>
+      </w:r>
+      <w:r>
+        <w:t xml:space="preserve"> by comparing the strength of associations </w:t>
+      </w:r>
+      <w:r>
+        <w:t xml:space="preserve">on </w:t>
+      </w:r>
+      <w:r>
+        <w:t>these cues and</w:t>
+      </w:r>
+      <w:r>
+        <w:t xml:space="preserve"> on</w:t>
+      </w:r>
+      <w:r>
+        <w:t xml:space="preserve"> flowering date. </w:t>
+      </w:r>
+      <w:r>
+        <w:t xml:space="preserve">Weather-derived functions gave stronger statistical associations than flowering date. Across both subpopulations, the top 100 SNPs by </w:t>
+      </w:r>
+      <w:r>
+        <w:t xml:space="preserve">the maximum </w:t>
+      </w:r>
+      <w:r>
+        <w:t>-log10</w:t>
+      </w:r>
+      <w:r>
+        <w:t>(</w:t>
+      </w:r>
+      <w:r>
+        <w:rPr>
+          <w:i/>
+          <w:iCs/>
+        </w:rPr>
+        <w:t>p</w:t>
+      </w:r>
+      <w:r>
+        <w:t>) for any phenotype</w:t>
+      </w:r>
+      <w:r>
+        <w:t xml:space="preserve"> </w:t>
+      </w:r>
+      <w:r>
+        <w:t>(hereafter, “top 100 SNPs”) were more significant for</w:t>
+      </w:r>
+      <w:r>
+        <w:t xml:space="preserve"> </w:t>
+      </w:r>
+      <w:r>
+        <w:t xml:space="preserve">cumulative </w:t>
+      </w:r>
+      <w:r>
+        <w:t xml:space="preserve">GDD and for daylength than for flowering date </w:t>
+      </w:r>
+      <w:r>
+        <w:t xml:space="preserve">(binomial test </w:t>
+      </w:r>
+      <w:r>
+        <w:rPr>
+          <w:i/>
+          <w:iCs/>
+        </w:rPr>
+        <w:t xml:space="preserve">p </w:t>
+      </w:r>
+      <w:r>
+        <w:t>= 5.6e-07 and 1.8e-07).</w:t>
+      </w:r>
+      <w:r>
+        <w:t xml:space="preserve"> </w:t>
+      </w:r>
+      <w:r>
+        <w:t>Within</w:t>
+      </w:r>
+      <w:r>
+        <w:t xml:space="preserve"> both subpopulations, the</w:t>
+      </w:r>
+      <w:r>
+        <w:t xml:space="preserve"> top 100 SNPs were more significant </w:t>
+      </w:r>
+      <w:r>
+        <w:t xml:space="preserve">for flowering as a function of daylength than for flowering date (Gulf binomial test </w:t>
+      </w:r>
+      <w:r>
+        <w:rPr>
+          <w:i/>
+          <w:iCs/>
+        </w:rPr>
+        <w:t>p</w:t>
+      </w:r>
+      <w:r>
+        <w:t xml:space="preserve"> = 0.003; Midwest binomial test </w:t>
+      </w:r>
+      <w:r>
+        <w:rPr>
+          <w:i/>
+          <w:iCs/>
+        </w:rPr>
+        <w:t>p</w:t>
+      </w:r>
+      <w:r>
+        <w:t xml:space="preserve"> = 2.2e-16), but </w:t>
+      </w:r>
+      <w:r>
+        <w:t>were not significantly different</w:t>
+      </w:r>
+      <w:r>
+        <w:t xml:space="preserve"> for cumulative GDD</w:t>
+      </w:r>
+      <w:r>
+        <w:t xml:space="preserve"> and flowering date</w:t>
       </w:r>
       <w:r>
         <w:t>.</w:t>
       </w:r>
-    </w:p>
-    <w:p>
-      <w:pPr>
-        <w:ind w:firstLine="720"/>
-      </w:pPr>
-      <w:r>
-        <w:t xml:space="preserve">Across all eight common gardens, greenup date had low </w:t>
-      </w:r>
-      <w:r>
-        <w:t xml:space="preserve">G </w:t>
-      </w:r>
-      <w:r>
-        <w:t>and low GxE</w:t>
-      </w:r>
-      <w:r>
-        <w:t xml:space="preserve"> (&lt;10%)</w:t>
-      </w:r>
-      <w:r>
-        <w:t xml:space="preserve">, and the G and GxE values were not </w:t>
-      </w:r>
-      <w:r>
-        <w:t>substantially improved by defining greenup as functions of weather-based cues (Supplementary Figure/Table).</w:t>
-      </w:r>
       <w:r>
         <w:t xml:space="preserve"> </w:t>
       </w:r>
       <w:r>
-        <w:t>This result likely indicates that the weather functions we chose are not cuing greenup. Additional signals such as soil temperatures or chilling days may influence greenup for each subpopulation within its native range; however, we did not have good proxies for these values for this experiment.</w:t>
-      </w:r>
-      <w:r>
-        <w:t xml:space="preserve"> </w:t>
-      </w:r>
-      <w:r>
-        <w:t xml:space="preserve">G and GxE estimates for greenup date were </w:t>
-      </w:r>
-      <w:r>
-        <w:t>significantly</w:t>
-      </w:r>
-      <w:r>
-        <w:t xml:space="preserve"> higher </w:t>
-      </w:r>
-      <w:r>
-        <w:t>when the sites were restricted to either Texas or the Northern four sites (Supplemental Figure).</w:t>
-      </w:r>
-      <w:r>
-        <w:t xml:space="preserve"> G and GxE estimates </w:t>
-      </w:r>
-      <w:r>
-        <w:t>for greenup were higher for the Gulf subpopulation than for the Midwest, and higher outside of each subpopulation</w:t>
-      </w:r>
-      <w:r>
-        <w:t>’</w:t>
-      </w:r>
-      <w:r>
-        <w:t xml:space="preserve">s native range than within its native range (Supplementary Figure). </w:t>
-      </w:r>
-    </w:p>
-    <w:p>
-      <w:pPr>
-        <w:ind w:firstLine="720"/>
-      </w:pPr>
-      <w:r>
-        <w:t>In contrast</w:t>
-      </w:r>
-      <w:r>
-        <w:t xml:space="preserve"> to greenup date, flowering date had moderate </w:t>
-      </w:r>
-      <w:r>
-        <w:t>G and GxE</w:t>
-      </w:r>
-      <w:r>
-        <w:t xml:space="preserve">, and these values were significantly increased by defining flowering as functions of weather based environmental cues (Figure 1D). In the Gulf subpopulation, </w:t>
-      </w:r>
-      <w:r>
-        <w:t xml:space="preserve">a </w:t>
-      </w:r>
-      <w:r>
-        <w:t xml:space="preserve">daylength </w:t>
-      </w:r>
-      <w:r>
-        <w:t xml:space="preserve">cue </w:t>
-      </w:r>
-      <w:r>
-        <w:t>explained more G and GxE than flowering date</w:t>
-      </w:r>
-      <w:r>
-        <w:t xml:space="preserve"> (G = 36.8</w:t>
-      </w:r>
-      <w:r>
-        <w:t>%</w:t>
-      </w:r>
-      <w:r>
-        <w:t xml:space="preserve"> +/- 6.4</w:t>
-      </w:r>
-      <w:r>
-        <w:t>; GxE = 34.4% +/- 6.0)</w:t>
-      </w:r>
-      <w:r>
-        <w:t xml:space="preserve">. In the Midwest subpopulation, </w:t>
-      </w:r>
-      <w:r>
-        <w:t xml:space="preserve">a </w:t>
-      </w:r>
-      <w:r>
-        <w:t xml:space="preserve">cumulative GDD </w:t>
-      </w:r>
-      <w:r>
-        <w:t xml:space="preserve">cue </w:t>
-      </w:r>
-      <w:r>
-        <w:t>explained more G</w:t>
-      </w:r>
-      <w:r>
-        <w:t xml:space="preserve"> </w:t>
-      </w:r>
-      <w:r>
-        <w:t xml:space="preserve">than flowering date  </w:t>
-      </w:r>
-      <w:r>
-        <w:t>(5.8% +/- 2.8% vs 23.8% +/- 6.1%)</w:t>
-      </w:r>
-      <w:r>
-        <w:t>, while three additional cues, daylength, rainfall between greenup and flowering, and rainfall in the five days before flowering, explained more G and GxE</w:t>
-      </w:r>
-      <w:r>
-        <w:t xml:space="preserve"> than flowering date</w:t>
-      </w:r>
-      <w:r>
-        <w:t xml:space="preserve"> (Figure 1D)</w:t>
-      </w:r>
-      <w:r>
-        <w:t xml:space="preserve">. </w:t>
-      </w:r>
-      <w:r>
-        <w:t xml:space="preserve">G and GxE estimates were also higher when the common gardens were restricted to either Texas or the North. </w:t>
-      </w:r>
-      <w:r>
-        <w:t>For</w:t>
-      </w:r>
-      <w:r>
-        <w:t xml:space="preserve"> subpopulations</w:t>
-      </w:r>
-      <w:r>
-        <w:t xml:space="preserve"> growing</w:t>
-      </w:r>
-      <w:r>
-        <w:t xml:space="preserve"> outside of their native ranges, substantial G and GxE was seen for rainfall cues, particularly for rainfall on the day of flowering. </w:t>
-      </w:r>
-      <w:r>
-        <w:t>Taken together</w:t>
-      </w:r>
-      <w:r>
-        <w:t>,</w:t>
-      </w:r>
-      <w:r>
-        <w:t xml:space="preserve"> these data </w:t>
-      </w:r>
-      <w:r>
-        <w:t>indicate substantial</w:t>
-      </w:r>
-      <w:r>
-        <w:t xml:space="preserve"> </w:t>
-      </w:r>
-      <w:r>
-        <w:t xml:space="preserve">genetic </w:t>
-      </w:r>
-      <w:r>
-        <w:t xml:space="preserve">variation </w:t>
-      </w:r>
-      <w:r>
-        <w:t xml:space="preserve">for a GDD-based flowering </w:t>
-      </w:r>
-      <w:r>
-        <w:t xml:space="preserve">cue </w:t>
-      </w:r>
-      <w:r>
-        <w:t xml:space="preserve">in the </w:t>
-      </w:r>
-      <w:r>
-        <w:lastRenderedPageBreak/>
-        <w:t>Midwest subpopulation, a</w:t>
-      </w:r>
-      <w:r>
-        <w:t xml:space="preserve">nd </w:t>
-      </w:r>
-      <w:r>
-        <w:t xml:space="preserve">similar genetic variation for </w:t>
-      </w:r>
-      <w:r>
-        <w:t>a</w:t>
-      </w:r>
-      <w:r>
-        <w:t xml:space="preserve"> </w:t>
-      </w:r>
-      <w:r>
-        <w:t>daylength cue in the</w:t>
-      </w:r>
-      <w:r>
-        <w:t xml:space="preserve"> Gulf subpopulation</w:t>
-      </w:r>
-      <w:r>
-        <w:t xml:space="preserve">. </w:t>
-      </w:r>
-      <w:r>
-        <w:t>They also suggest the presence of</w:t>
-      </w:r>
-      <w:r>
-        <w:t xml:space="preserve"> </w:t>
-      </w:r>
-      <w:r>
-        <w:t>GxE for rainfall</w:t>
-      </w:r>
-      <w:r>
-        <w:t xml:space="preserve">, GDD, and </w:t>
-      </w:r>
-      <w:r>
-        <w:t>photoperiod cues</w:t>
-      </w:r>
-      <w:r>
-        <w:t xml:space="preserve"> for flowering</w:t>
-      </w:r>
-      <w:r>
-        <w:t xml:space="preserve">, </w:t>
-      </w:r>
-      <w:r>
-        <w:t>with variation for these cues</w:t>
-      </w:r>
-      <w:r>
-        <w:t xml:space="preserve"> more visible outside of each subpopulations’ native range.</w:t>
-      </w:r>
-    </w:p>
-    <w:p>
-      <w:pPr>
-        <w:rPr>
-          <w:i/>
-          <w:iCs/>
-        </w:rPr>
-      </w:pPr>
-      <w:r>
-        <w:rPr>
-          <w:i/>
-          <w:iCs/>
-        </w:rPr>
-        <w:t>Genetic effects of</w:t>
-      </w:r>
-      <w:r>
-        <w:rPr>
-          <w:i/>
-          <w:iCs/>
-        </w:rPr>
-        <w:t xml:space="preserve"> greenup and flowering as functions of environmental cues</w:t>
-      </w:r>
-    </w:p>
-    <w:p>
-      <w:r>
-        <w:tab/>
-      </w:r>
-      <w:r>
-        <w:t>Across our eight common gardens, we</w:t>
-      </w:r>
-      <w:r>
-        <w:t xml:space="preserve"> observed</w:t>
-      </w:r>
-      <w:r>
-        <w:t xml:space="preserve"> heritable genetic variation for two distinct flowering time cues</w:t>
-      </w:r>
-      <w:r>
-        <w:t xml:space="preserve"> in our two genetic subpopulations</w:t>
-      </w:r>
-      <w:r>
-        <w:t xml:space="preserve">, and little heritable genetic variation for </w:t>
-      </w:r>
-      <w:r>
-        <w:t xml:space="preserve">greenup date. </w:t>
-      </w:r>
-      <w:r>
-        <w:t xml:space="preserve">We </w:t>
-      </w:r>
-      <w:r>
-        <w:t xml:space="preserve">therefore </w:t>
-      </w:r>
-      <w:r>
-        <w:t>used genome-wide association on genetic BLUPs to evaluate</w:t>
-      </w:r>
-      <w:r>
-        <w:t xml:space="preserve"> </w:t>
-      </w:r>
-      <w:r>
-        <w:t>consistent genetic associations</w:t>
-      </w:r>
-      <w:r>
-        <w:t xml:space="preserve"> for flowering</w:t>
-      </w:r>
-      <w:r>
-        <w:t xml:space="preserve"> </w:t>
-      </w:r>
-      <w:r>
-        <w:t xml:space="preserve">as functions </w:t>
-      </w:r>
-      <w:r>
-        <w:t xml:space="preserve">of two flowering time cues, </w:t>
-      </w:r>
-      <w:r>
-        <w:t xml:space="preserve">daylength </w:t>
-      </w:r>
-      <w:r>
-        <w:t>and cumulative GDD</w:t>
-      </w:r>
-      <w:r>
-        <w:t xml:space="preserve">. </w:t>
-      </w:r>
-      <w:r>
-        <w:t xml:space="preserve">We evaluated </w:t>
-      </w:r>
-      <w:r>
-        <w:t xml:space="preserve">consistent genetic associations for flowering across </w:t>
-      </w:r>
-      <w:r>
-        <w:t xml:space="preserve">all eight sites as well as at </w:t>
-      </w:r>
-      <w:r>
-        <w:t xml:space="preserve">two site subsets, the “Texas” </w:t>
-      </w:r>
-      <w:proofErr w:type="gramStart"/>
-      <w:r>
-        <w:t>gardens</w:t>
-      </w:r>
-      <w:proofErr w:type="gramEnd"/>
-      <w:r>
-        <w:t xml:space="preserve"> and the “North” gardens, which corresponded to the home ranges of the Gulf and Midwest subpopulations, respectively.</w:t>
-      </w:r>
-    </w:p>
-    <w:p>
-      <w:pPr>
-        <w:ind w:firstLine="720"/>
-      </w:pPr>
-      <w:r>
-        <w:t xml:space="preserve">We first evaluated the suitability of GWAS on these environmental cues by comparing the strength of associations between GWAS on these cues and GWAS on flowering date. </w:t>
-      </w:r>
-      <w:r>
-        <w:t xml:space="preserve">Weather-derived functions gave stronger statistical associations than flowering date. Across both subpopulations, the top 100 SNPs by </w:t>
-      </w:r>
-      <w:r>
-        <w:t xml:space="preserve">the maximum </w:t>
-      </w:r>
-      <w:r>
-        <w:t>-log10</w:t>
-      </w:r>
-      <w:r>
-        <w:t>(</w:t>
-      </w:r>
-      <w:r>
-        <w:rPr>
-          <w:i/>
-          <w:iCs/>
-        </w:rPr>
-        <w:t>p</w:t>
-      </w:r>
-      <w:r>
-        <w:t>) for any phenotype</w:t>
-      </w:r>
-      <w:r>
-        <w:t xml:space="preserve"> </w:t>
-      </w:r>
-      <w:r>
-        <w:t>(hereafter, “top 100 SNPs”) were more significant for</w:t>
-      </w:r>
-      <w:r>
-        <w:t xml:space="preserve"> </w:t>
-      </w:r>
-      <w:r>
-        <w:t xml:space="preserve">cumulative </w:t>
-      </w:r>
-      <w:r>
-        <w:t xml:space="preserve">GDD and for daylength than for flowering date </w:t>
-      </w:r>
-      <w:r>
-        <w:t xml:space="preserve">(binomial test </w:t>
-      </w:r>
-      <w:r>
-        <w:rPr>
-          <w:i/>
-          <w:iCs/>
-        </w:rPr>
-        <w:t xml:space="preserve">p </w:t>
-      </w:r>
-      <w:r>
-        <w:t>= 5.6e-07 and 1.8e-07).</w:t>
-      </w:r>
-      <w:r>
-        <w:t xml:space="preserve"> </w:t>
-      </w:r>
-      <w:r>
-        <w:t>Within</w:t>
-      </w:r>
-      <w:r>
-        <w:t xml:space="preserve"> both subpopulations, the</w:t>
-      </w:r>
-      <w:r>
-        <w:t xml:space="preserve"> top 100 SNPs were more significant </w:t>
-      </w:r>
-      <w:r>
-        <w:t xml:space="preserve">for flowering as a function of daylength than for flowering date (Gulf binomial test </w:t>
-      </w:r>
-      <w:r>
-        <w:rPr>
-          <w:i/>
-          <w:iCs/>
-        </w:rPr>
-        <w:t>p</w:t>
-      </w:r>
-      <w:r>
-        <w:t xml:space="preserve"> = 0.003; Midwest binomial test </w:t>
-      </w:r>
-      <w:r>
-        <w:rPr>
-          <w:i/>
-          <w:iCs/>
-        </w:rPr>
-        <w:t>p</w:t>
-      </w:r>
-      <w:r>
-        <w:t xml:space="preserve"> = 2.2e-16), but </w:t>
-      </w:r>
-      <w:r>
-        <w:t>were not significantly different</w:t>
-      </w:r>
-      <w:r>
-        <w:t xml:space="preserve"> for cumulative GDD</w:t>
-      </w:r>
-      <w:r>
-        <w:t xml:space="preserve"> and flowering date</w:t>
-      </w:r>
-      <w:r>
-        <w:t>.</w:t>
-      </w:r>
-      <w:r>
-        <w:t xml:space="preserve"> </w:t>
-      </w:r>
-      <w:r>
         <w:t xml:space="preserve">Strikingly, across both subpopulations, flowering as a function of daylength had stronger associations in Texas, and flowering as a function of GDD had stronger associations in the North (Figure 2). </w:t>
       </w:r>
       <w:r>
-        <w:t xml:space="preserve">Indeed, the Gulf subpopulation only had significant associations for daylength in Texas, not for GDD, while the Midwest subpopulation only had significant associations for cumulative GDD in Texas, not for daylength. </w:t>
+        <w:t>Indeed, the Gulf subpopulation only had significant associations for daylength in</w:t>
+      </w:r>
+      <w:r>
+        <w:t xml:space="preserve"> the</w:t>
+      </w:r>
+      <w:r>
+        <w:t xml:space="preserve"> Texas</w:t>
+      </w:r>
+      <w:r>
+        <w:t xml:space="preserve"> gardens</w:t>
+      </w:r>
+      <w:r>
+        <w:t>, not for GDD, while the Midwest subpopulation only had significant associations for cumulative GDD in</w:t>
+      </w:r>
+      <w:r>
+        <w:t xml:space="preserve"> the</w:t>
+      </w:r>
+      <w:r>
+        <w:t xml:space="preserve"> Texas</w:t>
+      </w:r>
+      <w:r>
+        <w:t xml:space="preserve"> gardens</w:t>
+      </w:r>
+      <w:r>
+        <w:t xml:space="preserve">, not for daylength. </w:t>
       </w:r>
     </w:p>
     <w:p>
@@ -2511,103 +2630,44 @@
         <w:t>). 20kb represents the inflection point where linkage disequilibrium decay flattens in this species (Lovell et al., 202X).</w:t>
       </w:r>
       <w:r>
+        <w:t xml:space="preserve"> In nine single-subpopulation GWAS that had associations above a 10% FDR, 22 20kb regions had associations in three or more GWAS (Figure 2), and 369 had associations in two or more GWAS. These regions in particular may underlie consistent genetic effects detectable across the species’ natural range. </w:t>
+      </w:r>
+      <w:r>
         <w:t xml:space="preserve"> </w:t>
       </w:r>
       <w:r>
-        <w:t xml:space="preserve">In nine single-subpopulation GWAS </w:t>
-      </w:r>
-      <w:r>
-        <w:t>that had</w:t>
-      </w:r>
-      <w:r>
-        <w:t xml:space="preserve"> associations above a 10% FDR, 22 20kb regions had associations in three or more GWAS (Figure 2), and 369 had associations in two or more GWAS. These regions in particular may underlie consistent genetic effects detectable across the species’ natural range. </w:t>
+        <w:t>In all but one comparison, 20kb windows did not overlap significantly for the same phenotypes and gardens across subpopulations (8 of 9 p-values &gt; 0.085). The one exception was the daylength phenotype in the north, where 39 20kb regions were common associations across subpopulations (p = 0.00688). Within subpopulations but across the North and Texas garden subsets, only the Gulf subpopulation had significant overlap in 20kb windows, for daylength (</w:t>
+      </w:r>
+      <w:r>
+        <w:rPr>
+          <w:i/>
+          <w:iCs/>
+        </w:rPr>
+        <w:t xml:space="preserve">p </w:t>
+      </w:r>
+      <w:r>
+        <w:t>0.0078), though these overlaps were still quite rare (8 windows, &lt;3.5% of 20kb windows). The remaining</w:t>
+      </w:r>
+      <w:r>
+        <w:t xml:space="preserve"> &gt;96% of</w:t>
+      </w:r>
+      <w:r>
+        <w:t xml:space="preserve"> 20kb windows </w:t>
+      </w:r>
+      <w:r>
+        <w:t xml:space="preserve">in the Gulf subpopulation and all 20kb windows in the Midwest subpopulation </w:t>
+      </w:r>
+      <w:r>
+        <w:t xml:space="preserve">were exhibiting GxE at the continental scale, in that these windows </w:t>
+      </w:r>
+      <w:r>
+        <w:t>significantly affected</w:t>
+      </w:r>
+      <w:r>
+        <w:t xml:space="preserve"> flowering only at one of two non-overlapping sets of gardens.</w:t>
       </w:r>
       <w:r>
         <w:t xml:space="preserve"> </w:t>
-      </w:r>
-      <w:proofErr w:type="gramStart"/>
-      <w:r>
-        <w:t>Typically</w:t>
-      </w:r>
-      <w:proofErr w:type="gramEnd"/>
-      <w:r>
-        <w:rPr>
-          <w:i/>
-          <w:iCs/>
-        </w:rPr>
-        <w:t>__, associations did or did not overlap significantly in the same phenotypes among subpopulations?</w:t>
-      </w:r>
-      <w:r>
-        <w:rPr>
-          <w:i/>
-          <w:iCs/>
-        </w:rPr>
-        <w:t xml:space="preserve"> What about between sets of sites? This is GxE at the continental scale, point out.</w:t>
-      </w:r>
-      <w:r>
-        <w:rPr>
-          <w:i/>
-          <w:iCs/>
-        </w:rPr>
-        <w:t>__</w:t>
-      </w:r>
-      <w:r>
-        <w:t xml:space="preserve"> </w:t>
-      </w:r>
-      <w:r>
-        <w:t>W</w:t>
-      </w:r>
-      <w:r>
-        <w:t>e next</w:t>
-      </w:r>
-      <w:r>
-        <w:t xml:space="preserve"> determined if homologs from rice or </w:t>
-      </w:r>
-      <w:r>
-        <w:rPr>
-          <w:i/>
-          <w:iCs/>
-        </w:rPr>
-        <w:t>A. thaliana</w:t>
-      </w:r>
-      <w:r>
-        <w:t xml:space="preserve"> with functionally validated roles in flowering </w:t>
-      </w:r>
-      <w:r>
-        <w:t>(1599 genes, Supp. Table X</w:t>
-      </w:r>
-      <w:r>
-        <w:t>; Bouche et al., 2015; Yao et al., 2017</w:t>
-      </w:r>
-      <w:r>
-        <w:t xml:space="preserve">) </w:t>
-      </w:r>
-      <w:r>
-        <w:t xml:space="preserve">were overrepresented in </w:t>
-      </w:r>
-      <w:r>
-        <w:t>our genetic associations</w:t>
-      </w:r>
-      <w:r>
-        <w:t xml:space="preserve">. </w:t>
-      </w:r>
-      <w:r>
-        <w:t>Across all 3,123 20kb regions, at all gardens, and in the north gardens, flowering homologs were significantly enriched (OR 1.57, 1.80, 1.65; p-values 6.3e-05, 0.027, 4.8e-05</w:t>
-      </w:r>
-      <w:r>
-        <w:t>).</w:t>
-      </w:r>
-      <w:r>
-        <w:t xml:space="preserve"> These enrichments increased as we increased the stringency of the FDR adjustment, providing further support for the likely functional roles of these</w:t>
-      </w:r>
-      <w:r>
-        <w:t xml:space="preserve"> genomic r</w:t>
-      </w:r>
-      <w:r>
-        <w:t>egions in flowering timing in this species</w:t>
-      </w:r>
-      <w:r>
-        <w:t>.</w:t>
       </w:r>
     </w:p>
     <w:p>
@@ -2620,11 +2680,76 @@
           <w:between w:val="nil"/>
         </w:pBdr>
         <w:spacing w:after="120"/>
-        <w:rPr>
+        <w:ind w:firstLine="720"/>
+      </w:pPr>
+      <w:r>
+        <w:t>Our associations captured a considerable set of non-overlapping genomic regions. To validate these associations, w</w:t>
+      </w:r>
+      <w:r>
+        <w:t>e next</w:t>
+      </w:r>
+      <w:r>
+        <w:t xml:space="preserve"> determined if homologs from rice or </w:t>
+      </w:r>
+      <w:r>
+        <w:rPr>
+          <w:i/>
+          <w:iCs/>
+        </w:rPr>
+        <w:t>A. thaliana</w:t>
+      </w:r>
+      <w:r>
+        <w:t xml:space="preserve"> with functionally validated </w:t>
+      </w:r>
+      <w:r>
+        <w:lastRenderedPageBreak/>
+        <w:t xml:space="preserve">roles in flowering </w:t>
+      </w:r>
+      <w:r>
+        <w:t>(1599 genes, Supp. Table X</w:t>
+      </w:r>
+      <w:r>
+        <w:t>; Bouche et al., 2015; Yao et al., 2017</w:t>
+      </w:r>
+      <w:r>
+        <w:t xml:space="preserve">) </w:t>
+      </w:r>
+      <w:r>
+        <w:t xml:space="preserve">were overrepresented in </w:t>
+      </w:r>
+      <w:r>
+        <w:t>our genetic associations</w:t>
+      </w:r>
+      <w:r>
+        <w:t xml:space="preserve">. </w:t>
+      </w:r>
+      <w:r>
+        <w:t>Across all 3,123 20kb regions, at all gardens, and in the north gardens, flowering homologs were significantly enriched (OR 1.57, 1.80, 1.65; p-values 6.3e-05, 0.027, 4.8e-05</w:t>
+      </w:r>
+      <w:r>
+        <w:t>).</w:t>
+      </w:r>
+      <w:r>
+        <w:t xml:space="preserve"> These enrichments increased as we increased the stringency of the FDR adjustment, providing further support for the likely functional roles of these</w:t>
+      </w:r>
+      <w:r>
+        <w:t xml:space="preserve"> genomic r</w:t>
+      </w:r>
+      <w:r>
+        <w:t>egions in flowering timing in this species</w:t>
+      </w:r>
+      <w:r>
+        <w:t>.</w:t>
+      </w:r>
+      <w:r>
+        <w:rPr>
+          <w:i/>
+          <w:iCs/>
           <w:sz w:val="18"/>
           <w:szCs w:val="18"/>
         </w:rPr>
-      </w:pPr>
+        <w:br w:type="column"/>
+      </w:r>
       <w:r>
         <w:rPr>
           <w:i/>
@@ -2632,8 +2757,10 @@
           <w:sz w:val="18"/>
           <w:szCs w:val="18"/>
         </w:rPr>
-        <w:br w:type="column"/>
-      </w:r>
+        <w:lastRenderedPageBreak/>
+        <w:t xml:space="preserve">Figure 2. Combined Manhattan plots displaying associations above a 10% FDR for 18 combinations of subpopulation, site subset, and weather-derived flowering phenotype. Black vertical lines represent 20kb regions with associations above a 10% FDR for five or more of these 18 GWAS. Colored boxes indicate significant QTL intervals in the </w:t>
+      </w:r>
+      <w:proofErr w:type="spellStart"/>
       <w:r>
         <w:rPr>
           <w:i/>
@@ -2641,10 +2768,9 @@
           <w:sz w:val="18"/>
           <w:szCs w:val="18"/>
         </w:rPr>
-        <w:lastRenderedPageBreak/>
-        <w:t xml:space="preserve">Figure 2. Combined Manhattan plots displaying associations above a 10% FDR for 18 combinations of subpopulation, site subset, and weather-derived flowering phenotype. Black vertical lines represent 20kb regions with associations above a 10% FDR for five or more of these 18 GWAS. Colored boxes indicate significant QTL intervals in the </w:t>
-      </w:r>
-      <w:proofErr w:type="spellStart"/>
+        <w:t>fourway</w:t>
+      </w:r>
+      <w:proofErr w:type="spellEnd"/>
       <w:r>
         <w:rPr>
           <w:i/>
@@ -2652,16 +2778,6 @@
           <w:sz w:val="18"/>
           <w:szCs w:val="18"/>
         </w:rPr>
-        <w:t>fourway</w:t>
-      </w:r>
-      <w:proofErr w:type="spellEnd"/>
-      <w:r>
-        <w:rPr>
-          <w:i/>
-          <w:iCs/>
-          <w:sz w:val="18"/>
-          <w:szCs w:val="18"/>
-        </w:rPr>
         <w:t xml:space="preserve"> cross (with less than a 1.5 LOD drop, </w:t>
       </w:r>
       <w:r>
@@ -2669,13 +2785,13 @@
           <w:noProof/>
         </w:rPr>
         <w:drawing>
-          <wp:anchor distT="0" distB="0" distL="114300" distR="114300" simplePos="0" relativeHeight="251683840" behindDoc="0" locked="0" layoutInCell="1" allowOverlap="1" wp14:anchorId="34CCDFD2" wp14:editId="7BA88F5C">
+          <wp:anchor distT="0" distB="0" distL="114300" distR="114300" simplePos="0" relativeHeight="251683840" behindDoc="0" locked="0" layoutInCell="1" allowOverlap="1" wp14:anchorId="34CCDFD2" wp14:editId="2DCF159E">
             <wp:simplePos x="0" y="0"/>
             <wp:positionH relativeFrom="margin">
-              <wp:align>left</wp:align>
+              <wp:posOffset>-635</wp:posOffset>
             </wp:positionH>
             <wp:positionV relativeFrom="paragraph">
-              <wp:posOffset>601980</wp:posOffset>
+              <wp:posOffset>648970</wp:posOffset>
             </wp:positionV>
             <wp:extent cx="4999355" cy="4999355"/>
             <wp:effectExtent l="0" t="0" r="0" b="0"/>
@@ -2799,7 +2915,13 @@
         <w:t xml:space="preserve"> Gulf and Midwest</w:t>
       </w:r>
       <w:r>
-        <w:t xml:space="preserve"> subpopulations, we analyzed flowering in an F2 cross between four individuals, two Midwest and two Gulf individuals. The parents of this cross were DAC, an early flowering Midwest individual, VS16, a late flowering Midwest individual, AP13, an early flowering Gulf individual, and WBC, a late flowering Gulf individual (Supplementary Figure X.). We made F1 crosses of the two early flowering individuals, AP13xDAC, and the two late flowering individuals, WBCxVS16. We then clonally propagated and planted the four parents, the two F1 individuals (AP13xDAC, and VS16xWBC), and 801 F2 individuals at eight field sites, then recorded greenup and flowering date for the 2016-2019 seasons.</w:t>
+        <w:t xml:space="preserve"> subpopulations, we analyzed flowering in an F2 cross between four individuals, two Midwest and two Gulf individuals. The parents of this cross were DAC, an early flowering Midwest individual, VS16, a late flowering Midwest individual, AP13, an early flowering Gulf individual, and WBC, a late flowering Gulf individual (Supplementary Figure X). We made F1 crosses of the two early flowering individuals, AP13xDAC, and the two late flowering individuals, WBCxVS16. We then clonally propagated and planted the four parents, the two F1 individuals (AP13xDAC, and VS16xWBC), and 801 F2 individuals at eight field sites, then recorded greenup and flowering date for </w:t>
+      </w:r>
+      <w:r>
+        <w:t xml:space="preserve">the </w:t>
+      </w:r>
+      <w:r>
+        <w:t>2019 season.</w:t>
       </w:r>
     </w:p>
     <w:p>
@@ -2902,53 +3024,109 @@
         <w:t>. There were ten QTL for flowerin</w:t>
       </w:r>
       <w:r>
-        <w:t xml:space="preserve">g daylength, five of which overlapped with QTL for flowering date, and two of which overlapped with flowering GDD. When multiple flowering phenotypes overlapped at a QTL, flowering daylength had the highest LOD scores in four of five cases. Both flowering GDD and flowering daylength had unique QTL, and daylength </w:t>
-      </w:r>
-      <w:r>
-        <w:rPr>
-          <w:i/>
-          <w:iCs/>
-        </w:rPr>
-        <w:t>_</w:t>
-      </w:r>
-      <w:proofErr w:type="gramStart"/>
-      <w:r>
-        <w:rPr>
-          <w:i/>
-          <w:iCs/>
-        </w:rPr>
-        <w:t>_</w:t>
-      </w:r>
-      <w:r>
-        <w:rPr>
-          <w:i/>
-          <w:iCs/>
-        </w:rPr>
-        <w:t>(</w:t>
-      </w:r>
-      <w:proofErr w:type="gramEnd"/>
-      <w:r>
-        <w:rPr>
-          <w:i/>
-          <w:iCs/>
-        </w:rPr>
-        <w:t>or daylength change in seconds…)</w:t>
-      </w:r>
-      <w:r>
-        <w:rPr>
-          <w:i/>
-          <w:iCs/>
-        </w:rPr>
-        <w:t>__</w:t>
-      </w:r>
-      <w:r>
-        <w:t xml:space="preserve"> had higher explanatory power than flowering date for the majority of QTL.  The most significant QTL were on Chr02N, Chr04K, and two positions on Chr05N. Of these strongest four QTL, all but the QTL on Chr02N had consistent associations in five or more GWAS on genetic BLUPs</w:t>
+        <w:t xml:space="preserve">g daylength, five of which overlapped with QTL for flowering date, and two of which overlapped with flowering GDD. When multiple flowering phenotypes overlapped at a QTL, flowering daylength had the highest LOD scores in four of five cases. Both flowering GDD and flowering daylength had unique QTL, and daylength had higher explanatory power than flowering date for the majority of QTL. </w:t>
+      </w:r>
+      <w:r>
+        <w:t xml:space="preserve"> </w:t>
+      </w:r>
+      <w:r>
+        <w:t xml:space="preserve">All QTL for flowering overlapped one or more homologs from rice or </w:t>
+      </w:r>
+      <w:r>
+        <w:rPr>
+          <w:i/>
+          <w:iCs/>
+        </w:rPr>
+        <w:t>A. thaliana</w:t>
+      </w:r>
+      <w:r>
+        <w:t xml:space="preserve"> with functionally validated roles in flowering.  </w:t>
+      </w:r>
+      <w:r>
+        <w:t xml:space="preserve">The most significant QTL were on Chr02N, Chr04K, and two positions on Chr05N. </w:t>
+      </w:r>
+      <w:r>
+        <w:t xml:space="preserve"> </w:t>
+      </w:r>
+      <w:r>
+        <w:t>Of these strongest four QTL, all but the QTL on Chr02N had consistent associations in five or more GWAS on genetic BLUPs</w:t>
       </w:r>
       <w:r>
         <w:t xml:space="preserve"> (Figure 2)</w:t>
       </w:r>
       <w:r>
-        <w:t xml:space="preserve">. Of the smaller QTL, the QTL </w:t>
+        <w:t xml:space="preserve">. </w:t>
+      </w:r>
+      <w:r>
+        <w:t xml:space="preserve"> The QTL on Chr02N </w:t>
+      </w:r>
+      <w:r>
+        <w:t xml:space="preserve">overlapped </w:t>
+      </w:r>
+      <w:r>
+        <w:t>Pavir.2NG474600</w:t>
+      </w:r>
+      <w:r>
+        <w:t xml:space="preserve">, which is homologous to the rice gene SIP1. </w:t>
+      </w:r>
+      <w:r>
+        <w:t>SIP1 participates in regulation of flowering time in rice by recruiting OsTrx1 to Ehd1</w:t>
+      </w:r>
+      <w:r>
+        <w:t>, a major promoter of flowering.</w:t>
+      </w:r>
+      <w:r>
+        <w:t xml:space="preserve"> </w:t>
+      </w:r>
+      <w:r>
+        <w:t xml:space="preserve">The </w:t>
+      </w:r>
+      <w:r>
+        <w:t xml:space="preserve">QTL on Chr04K overlapped </w:t>
+      </w:r>
+      <w:r>
+        <w:t xml:space="preserve">six genes with functional validated roles in flowering, including </w:t>
+      </w:r>
+      <w:r>
+        <w:t>Pavir.4KG047800</w:t>
+      </w:r>
+      <w:r>
+        <w:t xml:space="preserve">, which is homologous to the rice gene </w:t>
+      </w:r>
+      <w:r>
+        <w:t>Hd3a</w:t>
+      </w:r>
+      <w:r>
+        <w:t xml:space="preserve">. Hd3a </w:t>
+      </w:r>
+      <w:r>
+        <w:t>promotes transition to flowering downstream of Hd1 under short-day conditions</w:t>
+      </w:r>
+      <w:r>
+        <w:t xml:space="preserve"> in rice.</w:t>
+      </w:r>
+      <w:r>
+        <w:t xml:space="preserve"> The QTL at 2Mb on Chr05N </w:t>
+      </w:r>
+      <w:r>
+        <w:t xml:space="preserve">overlapped </w:t>
+      </w:r>
+      <w:r>
+        <w:t>five</w:t>
+      </w:r>
+      <w:r>
+        <w:t xml:space="preserve"> genes with functional validated roles in flowering, including </w:t>
+      </w:r>
+      <w:r>
+        <w:t>Pavir.4KG047800</w:t>
+      </w:r>
+    </w:p>
+    <w:p>
+      <w:pPr>
+        <w:ind w:firstLine="720"/>
+      </w:pPr>
+      <w:r>
+        <w:t xml:space="preserve">Of the smaller QTL, the QTL </w:t>
       </w:r>
       <w:r>
         <w:t xml:space="preserve">for flowering daylength </w:t>
@@ -3215,7 +3393,6 @@
           <w:i/>
           <w:iCs/>
         </w:rPr>
-        <w:lastRenderedPageBreak/>
         <w:t xml:space="preserve">Overlap between these GxE effects? There isn’t much, I </w:t>
       </w:r>
       <w:proofErr w:type="gramStart"/>
@@ -8882,7 +9059,6 @@
   <w:style w:type="character" w:default="1" w:styleId="DefaultParagraphFont">
     <w:name w:val="Default Paragraph Font"/>
     <w:uiPriority w:val="1"/>
-    <w:semiHidden/>
     <w:unhideWhenUsed/>
   </w:style>
   <w:style w:type="table" w:default="1" w:styleId="TableNormal">

</xml_diff>

<commit_message>
Start manuscript 0.5 incorporating TEJ changes and genetic covariances
</commit_message>
<xml_diff>
--- a/manuscript/Manuscript_v0.4.docx
+++ b/manuscript/Manuscript_v0.4.docx
@@ -1209,16 +1209,7 @@
         <w:t xml:space="preserve">re located within the natural range of the Midwestern genetic subpopulation, while the three Texas common gardens </w:t>
       </w:r>
       <w:r>
-        <w:t>(hereafter ‘</w:t>
-      </w:r>
-      <w:r>
-        <w:t>Texas’</w:t>
-      </w:r>
-      <w:r>
-        <w:t xml:space="preserve"> gardens) </w:t>
-      </w:r>
-      <w:r>
-        <w:t>we</w:t>
+        <w:t>(hereafter ‘Texas’ gardens) we</w:t>
       </w:r>
       <w:r>
         <w:t xml:space="preserve">re located within the natural range of the Gulf subpopulation, and the Oklahoma common garden </w:t>
@@ -3027,58 +3018,55 @@
         <w:t xml:space="preserve">g daylength, five of which overlapped with QTL for flowering date, and two of which overlapped with flowering GDD. When multiple flowering phenotypes overlapped at a QTL, flowering daylength had the highest LOD scores in four of five cases. Both flowering GDD and flowering daylength had unique QTL, and daylength had higher explanatory power than flowering date for the majority of QTL. </w:t>
       </w:r>
       <w:r>
+        <w:t xml:space="preserve"> All QTL for flowering overlapped one or more homologs from rice or </w:t>
+      </w:r>
+      <w:r>
+        <w:rPr>
+          <w:i/>
+          <w:iCs/>
+        </w:rPr>
+        <w:t>A. thaliana</w:t>
+      </w:r>
+      <w:r>
+        <w:t xml:space="preserve"> with functionally validated roles in flowering.  </w:t>
+      </w:r>
+      <w:r>
+        <w:t xml:space="preserve">The most significant QTL were on Chr02N, Chr04K, and two positions on Chr05N. </w:t>
+      </w:r>
+      <w:r>
         <w:t xml:space="preserve"> </w:t>
       </w:r>
       <w:r>
-        <w:t xml:space="preserve">All QTL for flowering overlapped one or more homologs from rice or </w:t>
-      </w:r>
-      <w:r>
-        <w:rPr>
-          <w:i/>
-          <w:iCs/>
-        </w:rPr>
-        <w:t>A. thaliana</w:t>
-      </w:r>
-      <w:r>
-        <w:t xml:space="preserve"> with functionally validated roles in flowering.  </w:t>
-      </w:r>
-      <w:r>
-        <w:t xml:space="preserve">The most significant QTL were on Chr02N, Chr04K, and two positions on Chr05N. </w:t>
+        <w:t>Of these strongest four QTL, all but the QTL on Chr02N had consistent associations in five or more GWAS on genetic BLUPs</w:t>
+      </w:r>
+      <w:r>
+        <w:t xml:space="preserve"> (Figure 2)</w:t>
+      </w:r>
+      <w:r>
+        <w:t xml:space="preserve">. </w:t>
+      </w:r>
+      <w:r>
+        <w:t xml:space="preserve"> The QTL on Chr02N </w:t>
+      </w:r>
+      <w:r>
+        <w:t xml:space="preserve">overlapped </w:t>
+      </w:r>
+      <w:r>
+        <w:t>Pavir.2NG474600</w:t>
+      </w:r>
+      <w:r>
+        <w:t xml:space="preserve">, which is homologous to the rice gene SIP1. </w:t>
+      </w:r>
+      <w:r>
+        <w:t>SIP1 participates in regulation of flowering time in rice by recruiting OsTrx1 to Ehd1</w:t>
+      </w:r>
+      <w:r>
+        <w:t>, a major promoter of flowering.</w:t>
       </w:r>
       <w:r>
         <w:t xml:space="preserve"> </w:t>
       </w:r>
       <w:r>
-        <w:t>Of these strongest four QTL, all but the QTL on Chr02N had consistent associations in five or more GWAS on genetic BLUPs</w:t>
-      </w:r>
-      <w:r>
-        <w:t xml:space="preserve"> (Figure 2)</w:t>
-      </w:r>
-      <w:r>
-        <w:t xml:space="preserve">. </w:t>
-      </w:r>
-      <w:r>
-        <w:t xml:space="preserve"> The QTL on Chr02N </w:t>
-      </w:r>
-      <w:r>
-        <w:t xml:space="preserve">overlapped </w:t>
-      </w:r>
-      <w:r>
-        <w:t>Pavir.2NG474600</w:t>
-      </w:r>
-      <w:r>
-        <w:t xml:space="preserve">, which is homologous to the rice gene SIP1. </w:t>
-      </w:r>
-      <w:r>
-        <w:t>SIP1 participates in regulation of flowering time in rice by recruiting OsTrx1 to Ehd1</w:t>
-      </w:r>
-      <w:r>
-        <w:t>, a major promoter of flowering.</w:t>
-      </w:r>
-      <w:r>
-        <w:t xml:space="preserve"> </w:t>
-      </w:r>
-      <w:r>
         <w:t xml:space="preserve">The </w:t>
       </w:r>
       <w:r>
@@ -3106,16 +3094,7 @@
         <w:t xml:space="preserve"> in rice.</w:t>
       </w:r>
       <w:r>
-        <w:t xml:space="preserve"> The QTL at 2Mb on Chr05N </w:t>
-      </w:r>
-      <w:r>
-        <w:t xml:space="preserve">overlapped </w:t>
-      </w:r>
-      <w:r>
-        <w:t>five</w:t>
-      </w:r>
-      <w:r>
-        <w:t xml:space="preserve"> genes with functional validated roles in flowering, including </w:t>
+        <w:t xml:space="preserve"> The QTL at 2Mb on Chr05N overlapped five genes with functional validated roles in flowering, including </w:t>
       </w:r>
       <w:r>
         <w:t>Pavir.4KG047800</w:t>
@@ -9059,6 +9038,7 @@
   <w:style w:type="character" w:default="1" w:styleId="DefaultParagraphFont">
     <w:name w:val="Default Paragraph Font"/>
     <w:uiPriority w:val="1"/>
+    <w:semiHidden/>
     <w:unhideWhenUsed/>
   </w:style>
   <w:style w:type="table" w:default="1" w:styleId="TableNormal">

</xml_diff>